<commit_message>
Cambios en el word Impresiones
</commit_message>
<xml_diff>
--- a/Descripcion TP.docx
+++ b/Descripcion TP.docx
@@ -2422,29 +2422,586 @@
     <w:p/>
     <w:p/>
     <w:p/>
-    <w:p/>
-    <w:p/>
-    <w:p/>
-    <w:p/>
-    <w:p/>
-    <w:p>
-      <w:r>
-        <w:t xml:space="preserve"> </w:t>
-      </w:r>
-    </w:p>
-    <w:p>
-      <w:pPr>
-        <w:rPr>
-          <w:u w:val="single"/>
-        </w:rPr>
-      </w:pPr>
-    </w:p>
-    <w:p>
-      <w:pPr>
-        <w:rPr>
-          <w:u w:val="single"/>
-        </w:rPr>
-      </w:pPr>
+    <w:p>
+      <w:pPr>
+        <w:jc w:val="center"/>
+        <w:rPr>
+          <w:rFonts w:ascii="Arial Black" w:hAnsi="Arial Black"/>
+          <w:b/>
+          <w:color w:val="262626" w:themeColor="text1" w:themeTint="D9"/>
+          <w:sz w:val="40"/>
+          <w:szCs w:val="40"/>
+          <w:u w:val="wave"/>
+          <w14:shadow w14:blurRad="0" w14:dist="38100" w14:dir="2700000" w14:sx="100000" w14:sy="100000" w14:kx="0" w14:ky="0" w14:algn="bl">
+            <w14:schemeClr w14:val="accent5"/>
+          </w14:shadow>
+          <w14:textOutline w14:w="6731" w14:cap="flat" w14:cmpd="sng" w14:algn="ctr">
+            <w14:solidFill>
+              <w14:schemeClr w14:val="bg1"/>
+            </w14:solidFill>
+            <w14:prstDash w14:val="solid"/>
+            <w14:round/>
+          </w14:textOutline>
+        </w:rPr>
+      </w:pPr>
+      <w:r>
+        <w:rPr>
+          <w:rFonts w:ascii="Arial Black" w:hAnsi="Arial Black"/>
+          <w:b/>
+          <w:color w:val="262626" w:themeColor="text1" w:themeTint="D9"/>
+          <w:sz w:val="40"/>
+          <w:szCs w:val="40"/>
+          <w:u w:val="wave"/>
+          <w14:shadow w14:blurRad="0" w14:dist="38100" w14:dir="2700000" w14:sx="100000" w14:sy="100000" w14:kx="0" w14:ky="0" w14:algn="bl">
+            <w14:schemeClr w14:val="accent5"/>
+          </w14:shadow>
+          <w14:textOutline w14:w="6731" w14:cap="flat" w14:cmpd="sng" w14:algn="ctr">
+            <w14:solidFill>
+              <w14:schemeClr w14:val="bg1"/>
+            </w14:solidFill>
+            <w14:prstDash w14:val="solid"/>
+            <w14:round/>
+          </w14:textOutline>
+        </w:rPr>
+        <w:t xml:space="preserve">Web </w:t>
+      </w:r>
+      <w:proofErr w:type="spellStart"/>
+      <w:r>
+        <w:rPr>
+          <w:rFonts w:ascii="Arial Black" w:hAnsi="Arial Black"/>
+          <w:b/>
+          <w:color w:val="262626" w:themeColor="text1" w:themeTint="D9"/>
+          <w:sz w:val="40"/>
+          <w:szCs w:val="40"/>
+          <w:u w:val="wave"/>
+          <w14:shadow w14:blurRad="0" w14:dist="38100" w14:dir="2700000" w14:sx="100000" w14:sy="100000" w14:kx="0" w14:ky="0" w14:algn="bl">
+            <w14:schemeClr w14:val="accent5"/>
+          </w14:shadow>
+          <w14:textOutline w14:w="6731" w14:cap="flat" w14:cmpd="sng" w14:algn="ctr">
+            <w14:solidFill>
+              <w14:schemeClr w14:val="bg1"/>
+            </w14:solidFill>
+            <w14:prstDash w14:val="solid"/>
+            <w14:round/>
+          </w14:textOutline>
+        </w:rPr>
+        <w:t>forms</w:t>
+      </w:r>
+      <w:proofErr w:type="spellEnd"/>
+    </w:p>
+    <w:p>
+      <w:r>
+        <w:drawing>
+          <wp:inline distT="0" distB="0" distL="0" distR="0" wp14:anchorId="256D8883" wp14:editId="747AF919">
+            <wp:extent cx="5612130" cy="2851150"/>
+            <wp:effectExtent l="0" t="0" r="7620" b="6350"/>
+            <wp:docPr id="7" name="Imagen 7"/>
+            <wp:cNvGraphicFramePr>
+              <a:graphicFrameLocks xmlns:a="http://schemas.openxmlformats.org/drawingml/2006/main" noChangeAspect="1"/>
+            </wp:cNvGraphicFramePr>
+            <a:graphic xmlns:a="http://schemas.openxmlformats.org/drawingml/2006/main">
+              <a:graphicData uri="http://schemas.openxmlformats.org/drawingml/2006/picture">
+                <pic:pic xmlns:pic="http://schemas.openxmlformats.org/drawingml/2006/picture">
+                  <pic:nvPicPr>
+                    <pic:cNvPr id="1" name=""/>
+                    <pic:cNvPicPr/>
+                  </pic:nvPicPr>
+                  <pic:blipFill>
+                    <a:blip r:embed="rId10"/>
+                    <a:stretch>
+                      <a:fillRect/>
+                    </a:stretch>
+                  </pic:blipFill>
+                  <pic:spPr>
+                    <a:xfrm>
+                      <a:off x="0" y="0"/>
+                      <a:ext cx="5612130" cy="2851150"/>
+                    </a:xfrm>
+                    <a:prstGeom prst="rect">
+                      <a:avLst/>
+                    </a:prstGeom>
+                  </pic:spPr>
+                </pic:pic>
+              </a:graphicData>
+            </a:graphic>
+          </wp:inline>
+        </w:drawing>
+      </w:r>
+    </w:p>
+    <w:p>
+      <w:r>
+        <w:lastRenderedPageBreak/>
+        <w:drawing>
+          <wp:inline distT="0" distB="0" distL="0" distR="0" wp14:anchorId="200DD66A" wp14:editId="4B387920">
+            <wp:extent cx="5612130" cy="5753735"/>
+            <wp:effectExtent l="0" t="0" r="7620" b="0"/>
+            <wp:docPr id="8" name="Imagen 8"/>
+            <wp:cNvGraphicFramePr>
+              <a:graphicFrameLocks xmlns:a="http://schemas.openxmlformats.org/drawingml/2006/main" noChangeAspect="1"/>
+            </wp:cNvGraphicFramePr>
+            <a:graphic xmlns:a="http://schemas.openxmlformats.org/drawingml/2006/main">
+              <a:graphicData uri="http://schemas.openxmlformats.org/drawingml/2006/picture">
+                <pic:pic xmlns:pic="http://schemas.openxmlformats.org/drawingml/2006/picture">
+                  <pic:nvPicPr>
+                    <pic:cNvPr id="1" name=""/>
+                    <pic:cNvPicPr/>
+                  </pic:nvPicPr>
+                  <pic:blipFill>
+                    <a:blip r:embed="rId11"/>
+                    <a:stretch>
+                      <a:fillRect/>
+                    </a:stretch>
+                  </pic:blipFill>
+                  <pic:spPr>
+                    <a:xfrm>
+                      <a:off x="0" y="0"/>
+                      <a:ext cx="5612130" cy="5753735"/>
+                    </a:xfrm>
+                    <a:prstGeom prst="rect">
+                      <a:avLst/>
+                    </a:prstGeom>
+                  </pic:spPr>
+                </pic:pic>
+              </a:graphicData>
+            </a:graphic>
+          </wp:inline>
+        </w:drawing>
+      </w:r>
+    </w:p>
+    <w:p>
+      <w:r>
+        <w:lastRenderedPageBreak/>
+        <w:drawing>
+          <wp:inline distT="0" distB="0" distL="0" distR="0" wp14:anchorId="6A0F0829" wp14:editId="734AF8F0">
+            <wp:extent cx="5612130" cy="3067685"/>
+            <wp:effectExtent l="0" t="0" r="7620" b="0"/>
+            <wp:docPr id="9" name="Imagen 9"/>
+            <wp:cNvGraphicFramePr>
+              <a:graphicFrameLocks xmlns:a="http://schemas.openxmlformats.org/drawingml/2006/main" noChangeAspect="1"/>
+            </wp:cNvGraphicFramePr>
+            <a:graphic xmlns:a="http://schemas.openxmlformats.org/drawingml/2006/main">
+              <a:graphicData uri="http://schemas.openxmlformats.org/drawingml/2006/picture">
+                <pic:pic xmlns:pic="http://schemas.openxmlformats.org/drawingml/2006/picture">
+                  <pic:nvPicPr>
+                    <pic:cNvPr id="1" name=""/>
+                    <pic:cNvPicPr/>
+                  </pic:nvPicPr>
+                  <pic:blipFill>
+                    <a:blip r:embed="rId12"/>
+                    <a:stretch>
+                      <a:fillRect/>
+                    </a:stretch>
+                  </pic:blipFill>
+                  <pic:spPr>
+                    <a:xfrm>
+                      <a:off x="0" y="0"/>
+                      <a:ext cx="5612130" cy="3067685"/>
+                    </a:xfrm>
+                    <a:prstGeom prst="rect">
+                      <a:avLst/>
+                    </a:prstGeom>
+                  </pic:spPr>
+                </pic:pic>
+              </a:graphicData>
+            </a:graphic>
+          </wp:inline>
+        </w:drawing>
+      </w:r>
+    </w:p>
+    <w:p>
+      <w:r>
+        <w:drawing>
+          <wp:inline distT="0" distB="0" distL="0" distR="0" wp14:anchorId="36658717" wp14:editId="3D6DB910">
+            <wp:extent cx="4077269" cy="3048425"/>
+            <wp:effectExtent l="0" t="0" r="0" b="0"/>
+            <wp:docPr id="10" name="Imagen 10"/>
+            <wp:cNvGraphicFramePr>
+              <a:graphicFrameLocks xmlns:a="http://schemas.openxmlformats.org/drawingml/2006/main" noChangeAspect="1"/>
+            </wp:cNvGraphicFramePr>
+            <a:graphic xmlns:a="http://schemas.openxmlformats.org/drawingml/2006/main">
+              <a:graphicData uri="http://schemas.openxmlformats.org/drawingml/2006/picture">
+                <pic:pic xmlns:pic="http://schemas.openxmlformats.org/drawingml/2006/picture">
+                  <pic:nvPicPr>
+                    <pic:cNvPr id="1" name=""/>
+                    <pic:cNvPicPr/>
+                  </pic:nvPicPr>
+                  <pic:blipFill>
+                    <a:blip r:embed="rId13"/>
+                    <a:stretch>
+                      <a:fillRect/>
+                    </a:stretch>
+                  </pic:blipFill>
+                  <pic:spPr>
+                    <a:xfrm>
+                      <a:off x="0" y="0"/>
+                      <a:ext cx="4077269" cy="3048425"/>
+                    </a:xfrm>
+                    <a:prstGeom prst="rect">
+                      <a:avLst/>
+                    </a:prstGeom>
+                  </pic:spPr>
+                </pic:pic>
+              </a:graphicData>
+            </a:graphic>
+          </wp:inline>
+        </w:drawing>
+      </w:r>
+    </w:p>
+    <w:p>
+      <w:r>
+        <w:lastRenderedPageBreak/>
+        <w:drawing>
+          <wp:inline distT="0" distB="0" distL="0" distR="0" wp14:anchorId="340CA6A9" wp14:editId="14EF932B">
+            <wp:extent cx="5612130" cy="3575050"/>
+            <wp:effectExtent l="0" t="0" r="7620" b="6350"/>
+            <wp:docPr id="11" name="Imagen 11"/>
+            <wp:cNvGraphicFramePr>
+              <a:graphicFrameLocks xmlns:a="http://schemas.openxmlformats.org/drawingml/2006/main" noChangeAspect="1"/>
+            </wp:cNvGraphicFramePr>
+            <a:graphic xmlns:a="http://schemas.openxmlformats.org/drawingml/2006/main">
+              <a:graphicData uri="http://schemas.openxmlformats.org/drawingml/2006/picture">
+                <pic:pic xmlns:pic="http://schemas.openxmlformats.org/drawingml/2006/picture">
+                  <pic:nvPicPr>
+                    <pic:cNvPr id="1" name=""/>
+                    <pic:cNvPicPr/>
+                  </pic:nvPicPr>
+                  <pic:blipFill>
+                    <a:blip r:embed="rId14"/>
+                    <a:stretch>
+                      <a:fillRect/>
+                    </a:stretch>
+                  </pic:blipFill>
+                  <pic:spPr>
+                    <a:xfrm>
+                      <a:off x="0" y="0"/>
+                      <a:ext cx="5612130" cy="3575050"/>
+                    </a:xfrm>
+                    <a:prstGeom prst="rect">
+                      <a:avLst/>
+                    </a:prstGeom>
+                  </pic:spPr>
+                </pic:pic>
+              </a:graphicData>
+            </a:graphic>
+          </wp:inline>
+        </w:drawing>
+      </w:r>
+    </w:p>
+    <w:p>
+      <w:r>
+        <w:drawing>
+          <wp:inline distT="0" distB="0" distL="0" distR="0" wp14:anchorId="52DCC68F" wp14:editId="2A4A82F1">
+            <wp:extent cx="5612130" cy="3100070"/>
+            <wp:effectExtent l="0" t="0" r="7620" b="5080"/>
+            <wp:docPr id="12" name="Imagen 12"/>
+            <wp:cNvGraphicFramePr>
+              <a:graphicFrameLocks xmlns:a="http://schemas.openxmlformats.org/drawingml/2006/main" noChangeAspect="1"/>
+            </wp:cNvGraphicFramePr>
+            <a:graphic xmlns:a="http://schemas.openxmlformats.org/drawingml/2006/main">
+              <a:graphicData uri="http://schemas.openxmlformats.org/drawingml/2006/picture">
+                <pic:pic xmlns:pic="http://schemas.openxmlformats.org/drawingml/2006/picture">
+                  <pic:nvPicPr>
+                    <pic:cNvPr id="1" name=""/>
+                    <pic:cNvPicPr/>
+                  </pic:nvPicPr>
+                  <pic:blipFill>
+                    <a:blip r:embed="rId15"/>
+                    <a:stretch>
+                      <a:fillRect/>
+                    </a:stretch>
+                  </pic:blipFill>
+                  <pic:spPr>
+                    <a:xfrm>
+                      <a:off x="0" y="0"/>
+                      <a:ext cx="5612130" cy="3100070"/>
+                    </a:xfrm>
+                    <a:prstGeom prst="rect">
+                      <a:avLst/>
+                    </a:prstGeom>
+                  </pic:spPr>
+                </pic:pic>
+              </a:graphicData>
+            </a:graphic>
+          </wp:inline>
+        </w:drawing>
+      </w:r>
+    </w:p>
+    <w:p>
+      <w:r>
+        <w:lastRenderedPageBreak/>
+        <w:drawing>
+          <wp:inline distT="0" distB="0" distL="0" distR="0" wp14:anchorId="7E8EF308" wp14:editId="09251B9C">
+            <wp:extent cx="5612130" cy="3154680"/>
+            <wp:effectExtent l="0" t="0" r="7620" b="7620"/>
+            <wp:docPr id="13" name="Imagen 13"/>
+            <wp:cNvGraphicFramePr>
+              <a:graphicFrameLocks xmlns:a="http://schemas.openxmlformats.org/drawingml/2006/main" noChangeAspect="1"/>
+            </wp:cNvGraphicFramePr>
+            <a:graphic xmlns:a="http://schemas.openxmlformats.org/drawingml/2006/main">
+              <a:graphicData uri="http://schemas.openxmlformats.org/drawingml/2006/picture">
+                <pic:pic xmlns:pic="http://schemas.openxmlformats.org/drawingml/2006/picture">
+                  <pic:nvPicPr>
+                    <pic:cNvPr id="1" name=""/>
+                    <pic:cNvPicPr/>
+                  </pic:nvPicPr>
+                  <pic:blipFill>
+                    <a:blip r:embed="rId16"/>
+                    <a:stretch>
+                      <a:fillRect/>
+                    </a:stretch>
+                  </pic:blipFill>
+                  <pic:spPr>
+                    <a:xfrm>
+                      <a:off x="0" y="0"/>
+                      <a:ext cx="5612130" cy="3154680"/>
+                    </a:xfrm>
+                    <a:prstGeom prst="rect">
+                      <a:avLst/>
+                    </a:prstGeom>
+                  </pic:spPr>
+                </pic:pic>
+              </a:graphicData>
+            </a:graphic>
+          </wp:inline>
+        </w:drawing>
+      </w:r>
+    </w:p>
+    <w:p>
+      <w:r>
+        <w:drawing>
+          <wp:inline distT="0" distB="0" distL="0" distR="0" wp14:anchorId="39688B6B" wp14:editId="64B1795A">
+            <wp:extent cx="5612130" cy="3073400"/>
+            <wp:effectExtent l="0" t="0" r="7620" b="0"/>
+            <wp:docPr id="14" name="Imagen 14"/>
+            <wp:cNvGraphicFramePr>
+              <a:graphicFrameLocks xmlns:a="http://schemas.openxmlformats.org/drawingml/2006/main" noChangeAspect="1"/>
+            </wp:cNvGraphicFramePr>
+            <a:graphic xmlns:a="http://schemas.openxmlformats.org/drawingml/2006/main">
+              <a:graphicData uri="http://schemas.openxmlformats.org/drawingml/2006/picture">
+                <pic:pic xmlns:pic="http://schemas.openxmlformats.org/drawingml/2006/picture">
+                  <pic:nvPicPr>
+                    <pic:cNvPr id="1" name=""/>
+                    <pic:cNvPicPr/>
+                  </pic:nvPicPr>
+                  <pic:blipFill>
+                    <a:blip r:embed="rId17"/>
+                    <a:stretch>
+                      <a:fillRect/>
+                    </a:stretch>
+                  </pic:blipFill>
+                  <pic:spPr>
+                    <a:xfrm>
+                      <a:off x="0" y="0"/>
+                      <a:ext cx="5612130" cy="3073400"/>
+                    </a:xfrm>
+                    <a:prstGeom prst="rect">
+                      <a:avLst/>
+                    </a:prstGeom>
+                  </pic:spPr>
+                </pic:pic>
+              </a:graphicData>
+            </a:graphic>
+          </wp:inline>
+        </w:drawing>
+      </w:r>
+    </w:p>
+    <w:p>
+      <w:r>
+        <w:lastRenderedPageBreak/>
+        <w:drawing>
+          <wp:inline distT="0" distB="0" distL="0" distR="0" wp14:anchorId="198A77A3" wp14:editId="29F876A6">
+            <wp:extent cx="5612130" cy="3364865"/>
+            <wp:effectExtent l="0" t="0" r="7620" b="6985"/>
+            <wp:docPr id="15" name="Imagen 15"/>
+            <wp:cNvGraphicFramePr>
+              <a:graphicFrameLocks xmlns:a="http://schemas.openxmlformats.org/drawingml/2006/main" noChangeAspect="1"/>
+            </wp:cNvGraphicFramePr>
+            <a:graphic xmlns:a="http://schemas.openxmlformats.org/drawingml/2006/main">
+              <a:graphicData uri="http://schemas.openxmlformats.org/drawingml/2006/picture">
+                <pic:pic xmlns:pic="http://schemas.openxmlformats.org/drawingml/2006/picture">
+                  <pic:nvPicPr>
+                    <pic:cNvPr id="1" name=""/>
+                    <pic:cNvPicPr/>
+                  </pic:nvPicPr>
+                  <pic:blipFill>
+                    <a:blip r:embed="rId18"/>
+                    <a:stretch>
+                      <a:fillRect/>
+                    </a:stretch>
+                  </pic:blipFill>
+                  <pic:spPr>
+                    <a:xfrm>
+                      <a:off x="0" y="0"/>
+                      <a:ext cx="5612130" cy="3364865"/>
+                    </a:xfrm>
+                    <a:prstGeom prst="rect">
+                      <a:avLst/>
+                    </a:prstGeom>
+                  </pic:spPr>
+                </pic:pic>
+              </a:graphicData>
+            </a:graphic>
+          </wp:inline>
+        </w:drawing>
+      </w:r>
+    </w:p>
+    <w:p>
+      <w:r>
+        <w:drawing>
+          <wp:inline distT="0" distB="0" distL="0" distR="0" wp14:anchorId="75FB2478" wp14:editId="25C5F021">
+            <wp:extent cx="5612130" cy="3006090"/>
+            <wp:effectExtent l="0" t="0" r="7620" b="3810"/>
+            <wp:docPr id="16" name="Imagen 16"/>
+            <wp:cNvGraphicFramePr>
+              <a:graphicFrameLocks xmlns:a="http://schemas.openxmlformats.org/drawingml/2006/main" noChangeAspect="1"/>
+            </wp:cNvGraphicFramePr>
+            <a:graphic xmlns:a="http://schemas.openxmlformats.org/drawingml/2006/main">
+              <a:graphicData uri="http://schemas.openxmlformats.org/drawingml/2006/picture">
+                <pic:pic xmlns:pic="http://schemas.openxmlformats.org/drawingml/2006/picture">
+                  <pic:nvPicPr>
+                    <pic:cNvPr id="1" name=""/>
+                    <pic:cNvPicPr/>
+                  </pic:nvPicPr>
+                  <pic:blipFill>
+                    <a:blip r:embed="rId19"/>
+                    <a:stretch>
+                      <a:fillRect/>
+                    </a:stretch>
+                  </pic:blipFill>
+                  <pic:spPr>
+                    <a:xfrm>
+                      <a:off x="0" y="0"/>
+                      <a:ext cx="5612130" cy="3006090"/>
+                    </a:xfrm>
+                    <a:prstGeom prst="rect">
+                      <a:avLst/>
+                    </a:prstGeom>
+                  </pic:spPr>
+                </pic:pic>
+              </a:graphicData>
+            </a:graphic>
+          </wp:inline>
+        </w:drawing>
+      </w:r>
+    </w:p>
+    <w:p>
+      <w:r>
+        <w:lastRenderedPageBreak/>
+        <w:drawing>
+          <wp:inline distT="0" distB="0" distL="0" distR="0" wp14:anchorId="171D9628" wp14:editId="4A36FB9F">
+            <wp:extent cx="5612130" cy="3079115"/>
+            <wp:effectExtent l="0" t="0" r="7620" b="6985"/>
+            <wp:docPr id="17" name="Imagen 17"/>
+            <wp:cNvGraphicFramePr>
+              <a:graphicFrameLocks xmlns:a="http://schemas.openxmlformats.org/drawingml/2006/main" noChangeAspect="1"/>
+            </wp:cNvGraphicFramePr>
+            <a:graphic xmlns:a="http://schemas.openxmlformats.org/drawingml/2006/main">
+              <a:graphicData uri="http://schemas.openxmlformats.org/drawingml/2006/picture">
+                <pic:pic xmlns:pic="http://schemas.openxmlformats.org/drawingml/2006/picture">
+                  <pic:nvPicPr>
+                    <pic:cNvPr id="1" name=""/>
+                    <pic:cNvPicPr/>
+                  </pic:nvPicPr>
+                  <pic:blipFill>
+                    <a:blip r:embed="rId20"/>
+                    <a:stretch>
+                      <a:fillRect/>
+                    </a:stretch>
+                  </pic:blipFill>
+                  <pic:spPr>
+                    <a:xfrm>
+                      <a:off x="0" y="0"/>
+                      <a:ext cx="5612130" cy="3079115"/>
+                    </a:xfrm>
+                    <a:prstGeom prst="rect">
+                      <a:avLst/>
+                    </a:prstGeom>
+                  </pic:spPr>
+                </pic:pic>
+              </a:graphicData>
+            </a:graphic>
+          </wp:inline>
+        </w:drawing>
+      </w:r>
+    </w:p>
+    <w:p>
+      <w:r>
+        <w:drawing>
+          <wp:inline distT="0" distB="0" distL="0" distR="0" wp14:anchorId="26BC5EA6" wp14:editId="6343F193">
+            <wp:extent cx="5612130" cy="2758440"/>
+            <wp:effectExtent l="0" t="0" r="7620" b="3810"/>
+            <wp:docPr id="18" name="Imagen 18"/>
+            <wp:cNvGraphicFramePr>
+              <a:graphicFrameLocks xmlns:a="http://schemas.openxmlformats.org/drawingml/2006/main" noChangeAspect="1"/>
+            </wp:cNvGraphicFramePr>
+            <a:graphic xmlns:a="http://schemas.openxmlformats.org/drawingml/2006/main">
+              <a:graphicData uri="http://schemas.openxmlformats.org/drawingml/2006/picture">
+                <pic:pic xmlns:pic="http://schemas.openxmlformats.org/drawingml/2006/picture">
+                  <pic:nvPicPr>
+                    <pic:cNvPr id="1" name=""/>
+                    <pic:cNvPicPr/>
+                  </pic:nvPicPr>
+                  <pic:blipFill>
+                    <a:blip r:embed="rId21"/>
+                    <a:stretch>
+                      <a:fillRect/>
+                    </a:stretch>
+                  </pic:blipFill>
+                  <pic:spPr>
+                    <a:xfrm>
+                      <a:off x="0" y="0"/>
+                      <a:ext cx="5612130" cy="2758440"/>
+                    </a:xfrm>
+                    <a:prstGeom prst="rect">
+                      <a:avLst/>
+                    </a:prstGeom>
+                  </pic:spPr>
+                </pic:pic>
+              </a:graphicData>
+            </a:graphic>
+          </wp:inline>
+        </w:drawing>
+      </w:r>
+    </w:p>
+    <w:p>
+      <w:r>
+        <w:lastRenderedPageBreak/>
+        <w:drawing>
+          <wp:inline distT="0" distB="0" distL="0" distR="0" wp14:anchorId="66EF05E3" wp14:editId="27FC1623">
+            <wp:extent cx="5612130" cy="2990215"/>
+            <wp:effectExtent l="0" t="0" r="7620" b="635"/>
+            <wp:docPr id="19" name="Imagen 19"/>
+            <wp:cNvGraphicFramePr>
+              <a:graphicFrameLocks xmlns:a="http://schemas.openxmlformats.org/drawingml/2006/main" noChangeAspect="1"/>
+            </wp:cNvGraphicFramePr>
+            <a:graphic xmlns:a="http://schemas.openxmlformats.org/drawingml/2006/main">
+              <a:graphicData uri="http://schemas.openxmlformats.org/drawingml/2006/picture">
+                <pic:pic xmlns:pic="http://schemas.openxmlformats.org/drawingml/2006/picture">
+                  <pic:nvPicPr>
+                    <pic:cNvPr id="1" name=""/>
+                    <pic:cNvPicPr/>
+                  </pic:nvPicPr>
+                  <pic:blipFill>
+                    <a:blip r:embed="rId22"/>
+                    <a:stretch>
+                      <a:fillRect/>
+                    </a:stretch>
+                  </pic:blipFill>
+                  <pic:spPr>
+                    <a:xfrm>
+                      <a:off x="0" y="0"/>
+                      <a:ext cx="5612130" cy="2990215"/>
+                    </a:xfrm>
+                    <a:prstGeom prst="rect">
+                      <a:avLst/>
+                    </a:prstGeom>
+                  </pic:spPr>
+                </pic:pic>
+              </a:graphicData>
+            </a:graphic>
+          </wp:inline>
+        </w:drawing>
+      </w:r>
       <w:bookmarkStart w:id="0" w:name="_GoBack"/>
       <w:bookmarkEnd w:id="0"/>
     </w:p>

</xml_diff>